<commit_message>
21:58 31/01/2024 update presentation and notes
</commit_message>
<xml_diff>
--- a/зимняя практика 2023-24/Практика Кузургалиев.docx
+++ b/зимняя практика 2023-24/Практика Кузургалиев.docx
@@ -1,6 +1,6 @@
 
 <file path=word/document.xml><?xml version="1.0" encoding="utf-8"?>
-<w:document xmlns:wpc="http://schemas.microsoft.com/office/word/2010/wordprocessingCanvas" xmlns:cx="http://schemas.microsoft.com/office/drawing/2014/chartex" xmlns:cx1="http://schemas.microsoft.com/office/drawing/2015/9/8/chartex" xmlns:cx2="http://schemas.microsoft.com/office/drawing/2015/10/21/chartex" xmlns:cx3="http://schemas.microsoft.com/office/drawing/2016/5/9/chartex" xmlns:cx4="http://schemas.microsoft.com/office/drawing/2016/5/10/chartex" xmlns:cx5="http://schemas.microsoft.com/office/drawing/2016/5/11/chartex" xmlns:cx6="http://schemas.microsoft.com/office/drawing/2016/5/12/chartex" xmlns:cx7="http://schemas.microsoft.com/office/drawing/2016/5/13/chartex" xmlns:cx8="http://schemas.microsoft.com/office/drawing/2016/5/14/chartex" xmlns:mc="http://schemas.openxmlformats.org/markup-compatibility/2006" xmlns:aink="http://schemas.microsoft.com/office/drawing/2016/ink" xmlns:am3d="http://schemas.microsoft.com/office/drawing/2017/model3d" xmlns:o="urn:schemas-microsoft-com:office:office" xmlns:r="http://schemas.openxmlformats.org/officeDocument/2006/relationships" xmlns:m="http://schemas.openxmlformats.org/officeDocument/2006/math" xmlns:v="urn:schemas-microsoft-com:vml" xmlns:wp14="http://schemas.microsoft.com/office/word/2010/wordprocessingDrawing" xmlns:wp="http://schemas.openxmlformats.org/drawingml/2006/wordprocessingDrawing" xmlns:w10="urn:schemas-microsoft-com:office:word" xmlns:w="http://schemas.openxmlformats.org/wordprocessingml/2006/main" xmlns:w14="http://schemas.microsoft.com/office/word/2010/wordml" xmlns:w15="http://schemas.microsoft.com/office/word/2012/wordml" xmlns:w16cid="http://schemas.microsoft.com/office/word/2016/wordml/cid" xmlns:w16se="http://schemas.microsoft.com/office/word/2015/wordml/symex" xmlns:wpg="http://schemas.microsoft.com/office/word/2010/wordprocessingGroup" xmlns:wpi="http://schemas.microsoft.com/office/word/2010/wordprocessingInk" xmlns:wne="http://schemas.microsoft.com/office/word/2006/wordml" xmlns:wps="http://schemas.microsoft.com/office/word/2010/wordprocessingShape" mc:Ignorable="w14 w15 w16se w16cid wp14">
+<w:document xmlns:wpc="http://schemas.microsoft.com/office/word/2010/wordprocessingCanvas" xmlns:mc="http://schemas.openxmlformats.org/markup-compatibility/2006" xmlns:o="urn:schemas-microsoft-com:office:office" xmlns:r="http://schemas.openxmlformats.org/officeDocument/2006/relationships" xmlns:m="http://schemas.openxmlformats.org/officeDocument/2006/math" xmlns:v="urn:schemas-microsoft-com:vml" xmlns:wp14="http://schemas.microsoft.com/office/word/2010/wordprocessingDrawing" xmlns:wp="http://schemas.openxmlformats.org/drawingml/2006/wordprocessingDrawing" xmlns:w10="urn:schemas-microsoft-com:office:word" xmlns:w="http://schemas.openxmlformats.org/wordprocessingml/2006/main" xmlns:w14="http://schemas.microsoft.com/office/word/2010/wordml" xmlns:w15="http://schemas.microsoft.com/office/word/2012/wordml" xmlns:wpg="http://schemas.microsoft.com/office/word/2010/wordprocessingGroup" xmlns:wpi="http://schemas.microsoft.com/office/word/2010/wordprocessingInk" xmlns:wne="http://schemas.microsoft.com/office/word/2006/wordml" xmlns:wps="http://schemas.microsoft.com/office/word/2010/wordprocessingShape" mc:Ignorable="w14 w15 wp14">
   <w:body>
     <w:tbl>
       <w:tblPr>
@@ -231,7 +231,7 @@
                     </wp:inline>
                   </w:drawing>
                 </mc:Choice>
-                <mc:Fallback>
+                <mc:Fallback xmlns:w16se="http://schemas.microsoft.com/office/word/2015/wordml/symex" xmlns:w16cid="http://schemas.microsoft.com/office/word/2016/wordml/cid" xmlns:am3d="http://schemas.microsoft.com/office/drawing/2017/model3d" xmlns:aink="http://schemas.microsoft.com/office/drawing/2016/ink" xmlns:cx8="http://schemas.microsoft.com/office/drawing/2016/5/14/chartex" xmlns:cx7="http://schemas.microsoft.com/office/drawing/2016/5/13/chartex" xmlns:cx6="http://schemas.microsoft.com/office/drawing/2016/5/12/chartex" xmlns:cx5="http://schemas.microsoft.com/office/drawing/2016/5/11/chartex" xmlns:cx4="http://schemas.microsoft.com/office/drawing/2016/5/10/chartex" xmlns:cx3="http://schemas.microsoft.com/office/drawing/2016/5/9/chartex" xmlns:cx2="http://schemas.microsoft.com/office/drawing/2015/10/21/chartex" xmlns:cx1="http://schemas.microsoft.com/office/drawing/2015/9/8/chartex" xmlns:cx="http://schemas.microsoft.com/office/drawing/2014/chartex">
                   <w:pict>
                     <v:group w14:anchorId="6F9722B3" id="Группа 1" o:spid="_x0000_s1026" style="width:84.75pt;height:87.75pt;mso-position-horizontal-relative:char;mso-position-vertical-relative:line" coordorigin="1626,5850" coordsize="1873,2148" o:gfxdata="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">
                       <v:shapetype id="_x0000_t75" coordsize="21600,21600" o:spt="75" o:preferrelative="t" path="m@4@5l@4@11@9@11@9@5xe" filled="f" stroked="f">
@@ -1420,7 +1420,29 @@
           <w:sz w:val="24"/>
           <w:u w:val="single"/>
         </w:rPr>
-        <w:t xml:space="preserve"> Радмир Алексеевич</w:t>
+        <w:t xml:space="preserve"> </w:t>
+      </w:r>
+      <w:proofErr w:type="spellStart"/>
+      <w:r>
+        <w:rPr>
+          <w:rFonts w:ascii="Times New Roman" w:hAnsi="Times New Roman"/>
+          <w:i/>
+          <w:color w:val="000000"/>
+          <w:sz w:val="24"/>
+          <w:u w:val="single"/>
+        </w:rPr>
+        <w:t>Радмир</w:t>
+      </w:r>
+      <w:proofErr w:type="spellEnd"/>
+      <w:r>
+        <w:rPr>
+          <w:rFonts w:ascii="Times New Roman" w:hAnsi="Times New Roman"/>
+          <w:i/>
+          <w:color w:val="000000"/>
+          <w:sz w:val="24"/>
+          <w:u w:val="single"/>
+        </w:rPr>
+        <w:t xml:space="preserve"> Алексеевич</w:t>
       </w:r>
       <w:r>
         <w:rPr>
@@ -1916,18 +1938,18 @@
         </w:rPr>
         <w:t xml:space="preserve">. </w:t>
       </w:r>
+      <w:r>
+        <w:rPr>
+          <w:rFonts w:ascii="Times New Roman" w:eastAsia="Times New Roman" w:hAnsi="Times New Roman"/>
+          <w:bCs/>
+          <w:color w:val="000000"/>
+          <w:kern w:val="36"/>
+          <w:sz w:val="24"/>
+          <w:lang w:val="en-US" w:eastAsia="ru-RU"/>
+        </w:rPr>
+        <w:t>JavaScript</w:t>
+      </w:r>
       <w:proofErr w:type="gramStart"/>
-      <w:r>
-        <w:rPr>
-          <w:rFonts w:ascii="Times New Roman" w:eastAsia="Times New Roman" w:hAnsi="Times New Roman"/>
-          <w:bCs/>
-          <w:color w:val="000000"/>
-          <w:kern w:val="36"/>
-          <w:sz w:val="24"/>
-          <w:lang w:val="en-US" w:eastAsia="ru-RU"/>
-        </w:rPr>
-        <w:t>JavaScript</w:t>
-      </w:r>
       <w:r>
         <w:rPr>
           <w:rFonts w:ascii="Times New Roman" w:eastAsia="Times New Roman" w:hAnsi="Times New Roman"/>
@@ -3953,26 +3975,36 @@
         </w:rPr>
         <w:t xml:space="preserve"> .</w:t>
       </w:r>
+      <w:r>
+        <w:rPr>
+          <w:rFonts w:ascii="Times New Roman" w:eastAsia="Times New Roman" w:hAnsi="Times New Roman"/>
+          <w:color w:val="000000"/>
+          <w:sz w:val="24"/>
+          <w:u w:val="single"/>
+          <w:lang w:eastAsia="ru-RU"/>
+        </w:rPr>
+        <w:br/>
+      </w:r>
+      <w:r>
+        <w:rPr>
+          <w:rFonts w:ascii="Times New Roman" w:eastAsia="Times New Roman" w:hAnsi="Times New Roman"/>
+          <w:b/>
+          <w:color w:val="000000"/>
+          <w:sz w:val="24"/>
+          <w:lang w:eastAsia="ru-RU"/>
+        </w:rPr>
+        <w:t>Место</w:t>
+      </w:r>
       <w:proofErr w:type="gramEnd"/>
       <w:r>
         <w:rPr>
           <w:rFonts w:ascii="Times New Roman" w:eastAsia="Times New Roman" w:hAnsi="Times New Roman"/>
-          <w:color w:val="000000"/>
-          <w:sz w:val="24"/>
-          <w:u w:val="single"/>
-          <w:lang w:eastAsia="ru-RU"/>
-        </w:rPr>
-        <w:br/>
-      </w:r>
-      <w:r>
-        <w:rPr>
-          <w:rFonts w:ascii="Times New Roman" w:eastAsia="Times New Roman" w:hAnsi="Times New Roman"/>
           <w:b/>
           <w:color w:val="000000"/>
           <w:sz w:val="24"/>
           <w:lang w:eastAsia="ru-RU"/>
         </w:rPr>
-        <w:t>Место прохождения практики</w:t>
+        <w:t> прохождения практики</w:t>
       </w:r>
       <w:r>
         <w:rPr>
@@ -5077,7 +5109,31 @@
           <w:u w:val="single"/>
           <w:lang w:eastAsia="ru-RU"/>
         </w:rPr>
-        <w:t xml:space="preserve"> Радмир Алексеевич</w:t>
+        <w:t xml:space="preserve"> </w:t>
+      </w:r>
+      <w:proofErr w:type="spellStart"/>
+      <w:r>
+        <w:rPr>
+          <w:rFonts w:ascii="Times New Roman" w:eastAsia="Times New Roman" w:hAnsi="Times New Roman"/>
+          <w:i/>
+          <w:color w:val="000000"/>
+          <w:sz w:val="24"/>
+          <w:u w:val="single"/>
+          <w:lang w:eastAsia="ru-RU"/>
+        </w:rPr>
+        <w:t>Радмир</w:t>
+      </w:r>
+      <w:proofErr w:type="spellEnd"/>
+      <w:r>
+        <w:rPr>
+          <w:rFonts w:ascii="Times New Roman" w:eastAsia="Times New Roman" w:hAnsi="Times New Roman"/>
+          <w:i/>
+          <w:color w:val="000000"/>
+          <w:sz w:val="24"/>
+          <w:u w:val="single"/>
+          <w:lang w:eastAsia="ru-RU"/>
+        </w:rPr>
+        <w:t xml:space="preserve"> Алексеевич</w:t>
       </w:r>
     </w:p>
     <w:p>
@@ -5336,7 +5392,31 @@
           <w:u w:val="single"/>
           <w:lang w:eastAsia="ru-RU"/>
         </w:rPr>
-        <w:t xml:space="preserve"> Радмир Алексеевич</w:t>
+        <w:t xml:space="preserve"> </w:t>
+      </w:r>
+      <w:proofErr w:type="spellStart"/>
+      <w:r>
+        <w:rPr>
+          <w:rFonts w:ascii="Times New Roman" w:eastAsia="Times New Roman" w:hAnsi="Times New Roman"/>
+          <w:i/>
+          <w:color w:val="000000"/>
+          <w:sz w:val="24"/>
+          <w:u w:val="single"/>
+          <w:lang w:eastAsia="ru-RU"/>
+        </w:rPr>
+        <w:t>Радмир</w:t>
+      </w:r>
+      <w:proofErr w:type="spellEnd"/>
+      <w:r>
+        <w:rPr>
+          <w:rFonts w:ascii="Times New Roman" w:eastAsia="Times New Roman" w:hAnsi="Times New Roman"/>
+          <w:i/>
+          <w:color w:val="000000"/>
+          <w:sz w:val="24"/>
+          <w:u w:val="single"/>
+          <w:lang w:eastAsia="ru-RU"/>
+        </w:rPr>
+        <w:t xml:space="preserve"> Алексеевич</w:t>
       </w:r>
       <w:r>
         <w:rPr>
@@ -13013,22 +13093,14 @@
         </w:rPr>
         <w:t xml:space="preserve">Таблица </w:t>
       </w:r>
+      <w:proofErr w:type="gramStart"/>
       <w:r>
         <w:rPr>
           <w:rFonts w:ascii="Times New Roman" w:hAnsi="Times New Roman"/>
           <w:sz w:val="24"/>
           <w:lang w:eastAsia="zh-CN"/>
         </w:rPr>
-        <w:t>1.</w:t>
-      </w:r>
-      <w:proofErr w:type="gramStart"/>
-      <w:r>
-        <w:rPr>
-          <w:rFonts w:ascii="Times New Roman" w:hAnsi="Times New Roman"/>
-          <w:sz w:val="24"/>
-          <w:lang w:eastAsia="zh-CN"/>
-        </w:rPr>
-        <w:t>2</w:t>
+        <w:t>1.2</w:t>
       </w:r>
       <w:r>
         <w:rPr>
@@ -15945,7 +16017,7 @@
           <w:sz w:val="24"/>
           <w:lang w:eastAsia="ru-RU"/>
         </w:rPr>
-        <w:t>», ФГУП «Почта России», ПАО «РусГидро», УК «Татнефть-</w:t>
+        <w:t>», ФГУП «Почта России», ПАО «</w:t>
       </w:r>
       <w:proofErr w:type="spellStart"/>
       <w:r>
@@ -15955,6 +16027,26 @@
           <w:sz w:val="24"/>
           <w:lang w:eastAsia="ru-RU"/>
         </w:rPr>
+        <w:t>РусГидро</w:t>
+      </w:r>
+      <w:proofErr w:type="spellEnd"/>
+      <w:r>
+        <w:rPr>
+          <w:rFonts w:ascii="Times New Roman" w:eastAsia="Times New Roman" w:hAnsi="Times New Roman"/>
+          <w:color w:val="000000" w:themeColor="text1"/>
+          <w:sz w:val="24"/>
+          <w:lang w:eastAsia="ru-RU"/>
+        </w:rPr>
+        <w:t>», УК «Татнефть-</w:t>
+      </w:r>
+      <w:proofErr w:type="spellStart"/>
+      <w:r>
+        <w:rPr>
+          <w:rFonts w:ascii="Times New Roman" w:eastAsia="Times New Roman" w:hAnsi="Times New Roman"/>
+          <w:color w:val="000000" w:themeColor="text1"/>
+          <w:sz w:val="24"/>
+          <w:lang w:eastAsia="ru-RU"/>
+        </w:rPr>
         <w:t>ТрансСервис</w:t>
       </w:r>
       <w:proofErr w:type="spellEnd"/>
@@ -16005,7 +16097,27 @@
           <w:sz w:val="24"/>
           <w:lang w:eastAsia="ru-RU"/>
         </w:rPr>
-        <w:t xml:space="preserve"> Югорск» и многие другие компании, обладающие автопарком более 100 транспортных единиц.</w:t>
+        <w:t xml:space="preserve"> </w:t>
+      </w:r>
+      <w:proofErr w:type="spellStart"/>
+      <w:r>
+        <w:rPr>
+          <w:rFonts w:ascii="Times New Roman" w:eastAsia="Times New Roman" w:hAnsi="Times New Roman"/>
+          <w:color w:val="000000" w:themeColor="text1"/>
+          <w:sz w:val="24"/>
+          <w:lang w:eastAsia="ru-RU"/>
+        </w:rPr>
+        <w:t>Югорск</w:t>
+      </w:r>
+      <w:proofErr w:type="spellEnd"/>
+      <w:r>
+        <w:rPr>
+          <w:rFonts w:ascii="Times New Roman" w:eastAsia="Times New Roman" w:hAnsi="Times New Roman"/>
+          <w:color w:val="000000" w:themeColor="text1"/>
+          <w:sz w:val="24"/>
+          <w:lang w:eastAsia="ru-RU"/>
+        </w:rPr>
+        <w:t>» и многие другие компании, обладающие автопарком более 100 транспортных единиц.</w:t>
       </w:r>
     </w:p>
     <w:p>
@@ -18537,8 +18649,6 @@
       <w:r>
         <w:t>сотрудник автовокзала (имеет доступ как к общедоступной, так и секретной информации);</w:t>
       </w:r>
-      <w:bookmarkStart w:id="40" w:name="_GoBack"/>
-      <w:bookmarkEnd w:id="40"/>
     </w:p>
     <w:p>
       <w:pPr>
@@ -19407,7 +19517,7 @@
           <w:szCs w:val="24"/>
         </w:rPr>
       </w:pPr>
-      <w:bookmarkStart w:id="41" w:name="_Toc157267415"/>
+      <w:bookmarkStart w:id="40" w:name="_Toc157267415"/>
       <w:bookmarkEnd w:id="39"/>
       <w:r>
         <w:rPr>
@@ -19419,7 +19529,7 @@
         </w:rPr>
         <w:t>Требования к техническому и программному обеспечению</w:t>
       </w:r>
-      <w:bookmarkEnd w:id="41"/>
+      <w:bookmarkEnd w:id="40"/>
     </w:p>
     <w:p>
       <w:pPr>
@@ -19683,7 +19793,7 @@
           <w:szCs w:val="24"/>
         </w:rPr>
       </w:pPr>
-      <w:bookmarkStart w:id="42" w:name="_Toc157267416"/>
+      <w:bookmarkStart w:id="41" w:name="_Toc157267416"/>
       <w:r>
         <w:rPr>
           <w:rFonts w:ascii="Times New Roman" w:hAnsi="Times New Roman"/>
@@ -19693,7 +19803,7 @@
         <w:lastRenderedPageBreak/>
         <w:t>РАБОЧИЙ ПРОЕКТ</w:t>
       </w:r>
-      <w:bookmarkEnd w:id="42"/>
+      <w:bookmarkEnd w:id="41"/>
     </w:p>
     <w:p>
       <w:pPr>
@@ -19721,7 +19831,7 @@
         </w:rPr>
         <w:t xml:space="preserve"> </w:t>
       </w:r>
-      <w:bookmarkStart w:id="43" w:name="_Toc157267417"/>
+      <w:bookmarkStart w:id="42" w:name="_Toc157267417"/>
       <w:r>
         <w:rPr>
           <w:rFonts w:ascii="Times New Roman" w:hAnsi="Times New Roman" w:cs="Times New Roman"/>
@@ -19732,7 +19842,7 @@
         </w:rPr>
         <w:t>Обоснование выбора решения.</w:t>
       </w:r>
-      <w:bookmarkEnd w:id="43"/>
+      <w:bookmarkEnd w:id="42"/>
     </w:p>
     <w:p>
       <w:pPr>
@@ -20888,7 +20998,7 @@
         </w:rPr>
         <w:t xml:space="preserve"> </w:t>
       </w:r>
-      <w:bookmarkStart w:id="44" w:name="_Toc157267418"/>
+      <w:bookmarkStart w:id="43" w:name="_Toc157267418"/>
       <w:r>
         <w:rPr>
           <w:rFonts w:ascii="Times New Roman" w:hAnsi="Times New Roman" w:cs="Times New Roman"/>
@@ -20899,7 +21009,7 @@
         </w:rPr>
         <w:t>Дизайн основных интерфейсов.</w:t>
       </w:r>
-      <w:bookmarkEnd w:id="44"/>
+      <w:bookmarkEnd w:id="43"/>
     </w:p>
     <w:p>
       <w:pPr>
@@ -21354,6 +21464,7 @@
       <w:r>
         <w:rPr>
           <w:noProof/>
+          <w:lang w:eastAsia="ru-RU"/>
         </w:rPr>
         <w:drawing>
           <wp:inline distT="0" distB="0" distL="0" distR="0" wp14:anchorId="6E5B2B1F" wp14:editId="74DEDFC0">
@@ -21499,7 +21610,7 @@
           <w:szCs w:val="24"/>
         </w:rPr>
       </w:pPr>
-      <w:bookmarkStart w:id="45" w:name="_Toc157267419"/>
+      <w:bookmarkStart w:id="44" w:name="_Toc157267419"/>
       <w:r>
         <w:rPr>
           <w:rFonts w:ascii="Times New Roman" w:hAnsi="Times New Roman" w:cs="Times New Roman"/>
@@ -21509,7 +21620,7 @@
         <w:lastRenderedPageBreak/>
         <w:t>ЗАКЛЮЧЕНИЕ</w:t>
       </w:r>
-      <w:bookmarkEnd w:id="45"/>
+      <w:bookmarkEnd w:id="44"/>
     </w:p>
     <w:p>
       <w:pPr>
@@ -21988,7 +22099,7 @@
           <w:szCs w:val="24"/>
         </w:rPr>
       </w:pPr>
-      <w:bookmarkStart w:id="46" w:name="_Toc157267420"/>
+      <w:bookmarkStart w:id="45" w:name="_Toc157267420"/>
       <w:r>
         <w:rPr>
           <w:rFonts w:ascii="Times New Roman" w:hAnsi="Times New Roman" w:cs="Times New Roman"/>
@@ -21998,7 +22109,7 @@
         <w:lastRenderedPageBreak/>
         <w:t>СПИСОК ИСПОЛЬЗОВАННЫХ ИСТОЧНИКОВ</w:t>
       </w:r>
-      <w:bookmarkEnd w:id="46"/>
+      <w:bookmarkEnd w:id="45"/>
     </w:p>
     <w:p>
       <w:pPr>
@@ -22155,8 +22266,8 @@
           <w:lang w:eastAsia="ru-RU"/>
         </w:rPr>
       </w:pPr>
-      <w:bookmarkStart w:id="47" w:name="syverson-murach"/>
-      <w:bookmarkEnd w:id="47"/>
+      <w:bookmarkStart w:id="46" w:name="syverson-murach"/>
+      <w:bookmarkEnd w:id="46"/>
       <w:r>
         <w:rPr>
           <w:rFonts w:ascii="Times New Roman" w:eastAsia="Times New Roman" w:hAnsi="Times New Roman"/>
@@ -22187,7 +22298,51 @@
           <w:shd w:val="clear" w:color="auto" w:fill="FFFFFF"/>
           <w:lang w:eastAsia="ru-RU"/>
         </w:rPr>
-        <w:t xml:space="preserve"> и Джоэл Мурах «</w:t>
+        <w:t xml:space="preserve"> и </w:t>
+      </w:r>
+      <w:proofErr w:type="spellStart"/>
+      <w:r>
+        <w:rPr>
+          <w:rFonts w:ascii="Times New Roman" w:eastAsia="Times New Roman" w:hAnsi="Times New Roman"/>
+          <w:color w:val="000000"/>
+          <w:sz w:val="24"/>
+          <w:shd w:val="clear" w:color="auto" w:fill="FFFFFF"/>
+          <w:lang w:eastAsia="ru-RU"/>
+        </w:rPr>
+        <w:t>Джоэл</w:t>
+      </w:r>
+      <w:proofErr w:type="spellEnd"/>
+      <w:r>
+        <w:rPr>
+          <w:rFonts w:ascii="Times New Roman" w:eastAsia="Times New Roman" w:hAnsi="Times New Roman"/>
+          <w:color w:val="000000"/>
+          <w:sz w:val="24"/>
+          <w:shd w:val="clear" w:color="auto" w:fill="FFFFFF"/>
+          <w:lang w:eastAsia="ru-RU"/>
+        </w:rPr>
+        <w:t xml:space="preserve"> </w:t>
+      </w:r>
+      <w:proofErr w:type="spellStart"/>
+      <w:r>
+        <w:rPr>
+          <w:rFonts w:ascii="Times New Roman" w:eastAsia="Times New Roman" w:hAnsi="Times New Roman"/>
+          <w:color w:val="000000"/>
+          <w:sz w:val="24"/>
+          <w:shd w:val="clear" w:color="auto" w:fill="FFFFFF"/>
+          <w:lang w:eastAsia="ru-RU"/>
+        </w:rPr>
+        <w:t>Мурах</w:t>
+      </w:r>
+      <w:proofErr w:type="spellEnd"/>
+      <w:r>
+        <w:rPr>
+          <w:rFonts w:ascii="Times New Roman" w:eastAsia="Times New Roman" w:hAnsi="Times New Roman"/>
+          <w:color w:val="000000"/>
+          <w:sz w:val="24"/>
+          <w:shd w:val="clear" w:color="auto" w:fill="FFFFFF"/>
+          <w:lang w:eastAsia="ru-RU"/>
+        </w:rPr>
+        <w:t xml:space="preserve"> «</w:t>
       </w:r>
       <w:proofErr w:type="spellStart"/>
       <w:r>
@@ -22395,8 +22550,8 @@
           <w:lang w:eastAsia="ru-RU"/>
         </w:rPr>
       </w:pPr>
-      <w:bookmarkStart w:id="48" w:name="4_izychaem_sql_alan_byuli"/>
-      <w:bookmarkEnd w:id="48"/>
+      <w:bookmarkStart w:id="47" w:name="4_izychaem_sql_alan_byuli"/>
+      <w:bookmarkEnd w:id="47"/>
       <w:r>
         <w:rPr>
           <w:rFonts w:ascii="Times New Roman" w:eastAsia="Times New Roman" w:hAnsi="Times New Roman"/>
@@ -22567,7 +22722,29 @@
           <w:shd w:val="clear" w:color="auto" w:fill="FFFFFF"/>
           <w:lang w:eastAsia="ru-RU"/>
         </w:rPr>
-        <w:t xml:space="preserve">“Чистый код. Создание, анализ и рефакторинг” Мартин Роберт </w:t>
+        <w:t xml:space="preserve">“Чистый код. Создание, анализ и </w:t>
+      </w:r>
+      <w:proofErr w:type="spellStart"/>
+      <w:r>
+        <w:rPr>
+          <w:rFonts w:ascii="Times New Roman" w:eastAsia="Times New Roman" w:hAnsi="Times New Roman"/>
+          <w:color w:val="000000"/>
+          <w:sz w:val="24"/>
+          <w:shd w:val="clear" w:color="auto" w:fill="FFFFFF"/>
+          <w:lang w:eastAsia="ru-RU"/>
+        </w:rPr>
+        <w:t>рефакторинг</w:t>
+      </w:r>
+      <w:proofErr w:type="spellEnd"/>
+      <w:r>
+        <w:rPr>
+          <w:rFonts w:ascii="Times New Roman" w:eastAsia="Times New Roman" w:hAnsi="Times New Roman"/>
+          <w:color w:val="000000"/>
+          <w:sz w:val="24"/>
+          <w:shd w:val="clear" w:color="auto" w:fill="FFFFFF"/>
+          <w:lang w:eastAsia="ru-RU"/>
+        </w:rPr>
+        <w:t xml:space="preserve">” Мартин Роберт </w:t>
       </w:r>
       <w:proofErr w:type="spellStart"/>
       <w:r>
@@ -22718,14 +22895,6 @@
         <w:t xml:space="preserve"> 2008. </w:t>
       </w:r>
       <w:proofErr w:type="spellStart"/>
-      <w:r>
-        <w:rPr>
-          <w:rFonts w:ascii="Times New Roman" w:eastAsia="Times New Roman" w:hAnsi="Times New Roman"/>
-          <w:sz w:val="24"/>
-          <w:lang w:eastAsia="ru-RU"/>
-        </w:rPr>
-        <w:t>СПб</w:t>
-      </w:r>
       <w:proofErr w:type="gramStart"/>
       <w:r>
         <w:rPr>
@@ -22733,7 +22902,7 @@
           <w:sz w:val="24"/>
           <w:lang w:eastAsia="ru-RU"/>
         </w:rPr>
-        <w:t>.:БХВ</w:t>
+        <w:t>СПб.:</w:t>
       </w:r>
       <w:proofErr w:type="gramEnd"/>
       <w:r>
@@ -22742,7 +22911,7 @@
           <w:sz w:val="24"/>
           <w:lang w:eastAsia="ru-RU"/>
         </w:rPr>
-        <w:t>-Петербург</w:t>
+        <w:t>БХВ-Петербург</w:t>
       </w:r>
       <w:proofErr w:type="spellEnd"/>
       <w:r>
@@ -22814,7 +22983,7 @@
           <w:sz w:val="24"/>
         </w:rPr>
       </w:pPr>
-      <w:bookmarkStart w:id="49" w:name="_Toc157267421"/>
+      <w:bookmarkStart w:id="48" w:name="_Toc157267421"/>
       <w:r>
         <w:rPr>
           <w:rFonts w:ascii="Times New Roman" w:hAnsi="Times New Roman"/>
@@ -22825,7 +22994,7 @@
         <w:lastRenderedPageBreak/>
         <w:t>ПРИЛОЖЕНИЕ</w:t>
       </w:r>
-      <w:bookmarkEnd w:id="49"/>
+      <w:bookmarkEnd w:id="48"/>
     </w:p>
     <w:p>
       <w:pPr>
@@ -22936,7 +23105,13 @@
         <w:rPr>
           <w:color w:val="000000"/>
         </w:rPr>
-        <w:t>диаграмма «Детализация прецедента «События системы»». Роль — Клиент.</w:t>
+        <w:t>Диаграмма вариантов использования</w:t>
+      </w:r>
+      <w:r>
+        <w:rPr>
+          <w:color w:val="000000"/>
+        </w:rPr>
+        <w:t>. Роль — Клиент.</w:t>
       </w:r>
     </w:p>
     <w:p>
@@ -23034,7 +23209,21 @@
         <w:rPr>
           <w:color w:val="000000"/>
         </w:rPr>
-        <w:t xml:space="preserve">диаграмма «Детализация прецедента «События системы»». Роль — </w:t>
+        <w:t>Д</w:t>
+      </w:r>
+      <w:bookmarkStart w:id="49" w:name="_GoBack"/>
+      <w:bookmarkEnd w:id="49"/>
+      <w:r>
+        <w:rPr>
+          <w:color w:val="000000"/>
+        </w:rPr>
+        <w:t>иаграмма вариантов использования .</w:t>
+      </w:r>
+      <w:r>
+        <w:rPr>
+          <w:color w:val="000000"/>
+        </w:rPr>
+        <w:t xml:space="preserve">Роль — </w:t>
       </w:r>
       <w:r>
         <w:rPr>
@@ -23726,7 +23915,7 @@
 </file>
 
 <file path=word/endnotes.xml><?xml version="1.0" encoding="utf-8"?>
-<w:endnotes xmlns:wpc="http://schemas.microsoft.com/office/word/2010/wordprocessingCanvas" xmlns:cx="http://schemas.microsoft.com/office/drawing/2014/chartex" xmlns:cx1="http://schemas.microsoft.com/office/drawing/2015/9/8/chartex" xmlns:cx2="http://schemas.microsoft.com/office/drawing/2015/10/21/chartex" xmlns:cx3="http://schemas.microsoft.com/office/drawing/2016/5/9/chartex" xmlns:cx4="http://schemas.microsoft.com/office/drawing/2016/5/10/chartex" xmlns:cx5="http://schemas.microsoft.com/office/drawing/2016/5/11/chartex" xmlns:cx6="http://schemas.microsoft.com/office/drawing/2016/5/12/chartex" xmlns:cx7="http://schemas.microsoft.com/office/drawing/2016/5/13/chartex" xmlns:cx8="http://schemas.microsoft.com/office/drawing/2016/5/14/chartex" xmlns:mc="http://schemas.openxmlformats.org/markup-compatibility/2006" xmlns:aink="http://schemas.microsoft.com/office/drawing/2016/ink" xmlns:am3d="http://schemas.microsoft.com/office/drawing/2017/model3d" xmlns:o="urn:schemas-microsoft-com:office:office" xmlns:r="http://schemas.openxmlformats.org/officeDocument/2006/relationships" xmlns:m="http://schemas.openxmlformats.org/officeDocument/2006/math" xmlns:v="urn:schemas-microsoft-com:vml" xmlns:wp14="http://schemas.microsoft.com/office/word/2010/wordprocessingDrawing" xmlns:wp="http://schemas.openxmlformats.org/drawingml/2006/wordprocessingDrawing" xmlns:w10="urn:schemas-microsoft-com:office:word" xmlns:w="http://schemas.openxmlformats.org/wordprocessingml/2006/main" xmlns:w14="http://schemas.microsoft.com/office/word/2010/wordml" xmlns:w15="http://schemas.microsoft.com/office/word/2012/wordml" xmlns:w16cid="http://schemas.microsoft.com/office/word/2016/wordml/cid" xmlns:w16se="http://schemas.microsoft.com/office/word/2015/wordml/symex" xmlns:wpg="http://schemas.microsoft.com/office/word/2010/wordprocessingGroup" xmlns:wpi="http://schemas.microsoft.com/office/word/2010/wordprocessingInk" xmlns:wne="http://schemas.microsoft.com/office/word/2006/wordml" xmlns:wps="http://schemas.microsoft.com/office/word/2010/wordprocessingShape" mc:Ignorable="w14 w15 w16se w16cid wp14">
+<w:endnotes xmlns:wpc="http://schemas.microsoft.com/office/word/2010/wordprocessingCanvas" xmlns:mc="http://schemas.openxmlformats.org/markup-compatibility/2006" xmlns:o="urn:schemas-microsoft-com:office:office" xmlns:r="http://schemas.openxmlformats.org/officeDocument/2006/relationships" xmlns:m="http://schemas.openxmlformats.org/officeDocument/2006/math" xmlns:v="urn:schemas-microsoft-com:vml" xmlns:wp14="http://schemas.microsoft.com/office/word/2010/wordprocessingDrawing" xmlns:wp="http://schemas.openxmlformats.org/drawingml/2006/wordprocessingDrawing" xmlns:w10="urn:schemas-microsoft-com:office:word" xmlns:w="http://schemas.openxmlformats.org/wordprocessingml/2006/main" xmlns:w14="http://schemas.microsoft.com/office/word/2010/wordml" xmlns:w15="http://schemas.microsoft.com/office/word/2012/wordml" xmlns:wpg="http://schemas.microsoft.com/office/word/2010/wordprocessingGroup" xmlns:wpi="http://schemas.microsoft.com/office/word/2010/wordprocessingInk" xmlns:wne="http://schemas.microsoft.com/office/word/2006/wordml" xmlns:wps="http://schemas.microsoft.com/office/word/2010/wordprocessingShape" mc:Ignorable="w14 w15 wp14">
   <w:endnote w:type="separator" w:id="-1">
     <w:p>
       <w:r>
@@ -23745,7 +23934,7 @@
 </file>
 
 <file path=word/footnotes.xml><?xml version="1.0" encoding="utf-8"?>
-<w:footnotes xmlns:wpc="http://schemas.microsoft.com/office/word/2010/wordprocessingCanvas" xmlns:cx="http://schemas.microsoft.com/office/drawing/2014/chartex" xmlns:cx1="http://schemas.microsoft.com/office/drawing/2015/9/8/chartex" xmlns:cx2="http://schemas.microsoft.com/office/drawing/2015/10/21/chartex" xmlns:cx3="http://schemas.microsoft.com/office/drawing/2016/5/9/chartex" xmlns:cx4="http://schemas.microsoft.com/office/drawing/2016/5/10/chartex" xmlns:cx5="http://schemas.microsoft.com/office/drawing/2016/5/11/chartex" xmlns:cx6="http://schemas.microsoft.com/office/drawing/2016/5/12/chartex" xmlns:cx7="http://schemas.microsoft.com/office/drawing/2016/5/13/chartex" xmlns:cx8="http://schemas.microsoft.com/office/drawing/2016/5/14/chartex" xmlns:mc="http://schemas.openxmlformats.org/markup-compatibility/2006" xmlns:aink="http://schemas.microsoft.com/office/drawing/2016/ink" xmlns:am3d="http://schemas.microsoft.com/office/drawing/2017/model3d" xmlns:o="urn:schemas-microsoft-com:office:office" xmlns:r="http://schemas.openxmlformats.org/officeDocument/2006/relationships" xmlns:m="http://schemas.openxmlformats.org/officeDocument/2006/math" xmlns:v="urn:schemas-microsoft-com:vml" xmlns:wp14="http://schemas.microsoft.com/office/word/2010/wordprocessingDrawing" xmlns:wp="http://schemas.openxmlformats.org/drawingml/2006/wordprocessingDrawing" xmlns:w10="urn:schemas-microsoft-com:office:word" xmlns:w="http://schemas.openxmlformats.org/wordprocessingml/2006/main" xmlns:w14="http://schemas.microsoft.com/office/word/2010/wordml" xmlns:w15="http://schemas.microsoft.com/office/word/2012/wordml" xmlns:w16cid="http://schemas.microsoft.com/office/word/2016/wordml/cid" xmlns:w16se="http://schemas.microsoft.com/office/word/2015/wordml/symex" xmlns:wpg="http://schemas.microsoft.com/office/word/2010/wordprocessingGroup" xmlns:wpi="http://schemas.microsoft.com/office/word/2010/wordprocessingInk" xmlns:wne="http://schemas.microsoft.com/office/word/2006/wordml" xmlns:wps="http://schemas.microsoft.com/office/word/2010/wordprocessingShape" mc:Ignorable="w14 w15 w16se w16cid wp14">
+<w:footnotes xmlns:wpc="http://schemas.microsoft.com/office/word/2010/wordprocessingCanvas" xmlns:mc="http://schemas.openxmlformats.org/markup-compatibility/2006" xmlns:o="urn:schemas-microsoft-com:office:office" xmlns:r="http://schemas.openxmlformats.org/officeDocument/2006/relationships" xmlns:m="http://schemas.openxmlformats.org/officeDocument/2006/math" xmlns:v="urn:schemas-microsoft-com:vml" xmlns:wp14="http://schemas.microsoft.com/office/word/2010/wordprocessingDrawing" xmlns:wp="http://schemas.openxmlformats.org/drawingml/2006/wordprocessingDrawing" xmlns:w10="urn:schemas-microsoft-com:office:word" xmlns:w="http://schemas.openxmlformats.org/wordprocessingml/2006/main" xmlns:w14="http://schemas.microsoft.com/office/word/2010/wordml" xmlns:w15="http://schemas.microsoft.com/office/word/2012/wordml" xmlns:wpg="http://schemas.microsoft.com/office/word/2010/wordprocessingGroup" xmlns:wpi="http://schemas.microsoft.com/office/word/2010/wordprocessingInk" xmlns:wne="http://schemas.microsoft.com/office/word/2006/wordml" xmlns:wps="http://schemas.microsoft.com/office/word/2010/wordprocessingShape" mc:Ignorable="w14 w15 wp14">
   <w:footnote w:type="separator" w:id="-1">
     <w:p>
       <w:r>
@@ -23764,7 +23953,7 @@
 </file>
 
 <file path=word/header1.xml><?xml version="1.0" encoding="utf-8"?>
-<w:hdr xmlns:wpc="http://schemas.microsoft.com/office/word/2010/wordprocessingCanvas" xmlns:cx="http://schemas.microsoft.com/office/drawing/2014/chartex" xmlns:cx1="http://schemas.microsoft.com/office/drawing/2015/9/8/chartex" xmlns:cx2="http://schemas.microsoft.com/office/drawing/2015/10/21/chartex" xmlns:cx3="http://schemas.microsoft.com/office/drawing/2016/5/9/chartex" xmlns:cx4="http://schemas.microsoft.com/office/drawing/2016/5/10/chartex" xmlns:cx5="http://schemas.microsoft.com/office/drawing/2016/5/11/chartex" xmlns:cx6="http://schemas.microsoft.com/office/drawing/2016/5/12/chartex" xmlns:cx7="http://schemas.microsoft.com/office/drawing/2016/5/13/chartex" xmlns:cx8="http://schemas.microsoft.com/office/drawing/2016/5/14/chartex" xmlns:mc="http://schemas.openxmlformats.org/markup-compatibility/2006" xmlns:aink="http://schemas.microsoft.com/office/drawing/2016/ink" xmlns:am3d="http://schemas.microsoft.com/office/drawing/2017/model3d" xmlns:o="urn:schemas-microsoft-com:office:office" xmlns:r="http://schemas.openxmlformats.org/officeDocument/2006/relationships" xmlns:m="http://schemas.openxmlformats.org/officeDocument/2006/math" xmlns:v="urn:schemas-microsoft-com:vml" xmlns:wp14="http://schemas.microsoft.com/office/word/2010/wordprocessingDrawing" xmlns:wp="http://schemas.openxmlformats.org/drawingml/2006/wordprocessingDrawing" xmlns:w10="urn:schemas-microsoft-com:office:word" xmlns:w="http://schemas.openxmlformats.org/wordprocessingml/2006/main" xmlns:w14="http://schemas.microsoft.com/office/word/2010/wordml" xmlns:w15="http://schemas.microsoft.com/office/word/2012/wordml" xmlns:w16cid="http://schemas.microsoft.com/office/word/2016/wordml/cid" xmlns:w16se="http://schemas.microsoft.com/office/word/2015/wordml/symex" xmlns:wpg="http://schemas.microsoft.com/office/word/2010/wordprocessingGroup" xmlns:wpi="http://schemas.microsoft.com/office/word/2010/wordprocessingInk" xmlns:wne="http://schemas.microsoft.com/office/word/2006/wordml" xmlns:wps="http://schemas.microsoft.com/office/word/2010/wordprocessingShape" mc:Ignorable="w14 w15 w16se w16cid wp14">
+<w:hdr xmlns:wpc="http://schemas.microsoft.com/office/word/2010/wordprocessingCanvas" xmlns:mc="http://schemas.openxmlformats.org/markup-compatibility/2006" xmlns:o="urn:schemas-microsoft-com:office:office" xmlns:r="http://schemas.openxmlformats.org/officeDocument/2006/relationships" xmlns:m="http://schemas.openxmlformats.org/officeDocument/2006/math" xmlns:v="urn:schemas-microsoft-com:vml" xmlns:wp14="http://schemas.microsoft.com/office/word/2010/wordprocessingDrawing" xmlns:wp="http://schemas.openxmlformats.org/drawingml/2006/wordprocessingDrawing" xmlns:w10="urn:schemas-microsoft-com:office:word" xmlns:w="http://schemas.openxmlformats.org/wordprocessingml/2006/main" xmlns:w14="http://schemas.microsoft.com/office/word/2010/wordml" xmlns:w15="http://schemas.microsoft.com/office/word/2012/wordml" xmlns:wpg="http://schemas.microsoft.com/office/word/2010/wordprocessingGroup" xmlns:wpi="http://schemas.microsoft.com/office/word/2010/wordprocessingInk" xmlns:wne="http://schemas.microsoft.com/office/word/2006/wordml" xmlns:wps="http://schemas.microsoft.com/office/word/2010/wordprocessingShape" mc:Ignorable="w14 w15 wp14">
   <w:p>
     <w:pPr>
       <w:pStyle w:val="ac"/>
@@ -23831,7 +24020,7 @@
                             <w:rPr>
                               <w:noProof/>
                             </w:rPr>
-                            <w:t>21</w:t>
+                            <w:t>31</w:t>
                           </w:r>
                           <w:r>
                             <w:fldChar w:fldCharType="end"/>
@@ -23877,7 +24066,7 @@
                       <w:rPr>
                         <w:noProof/>
                       </w:rPr>
-                      <w:t>21</w:t>
+                      <w:t>31</w:t>
                     </w:r>
                     <w:r>
                       <w:fldChar w:fldCharType="end"/>
@@ -23957,8 +24146,8 @@
 </file>
 
 <file path=word/numbering.xml><?xml version="1.0" encoding="utf-8"?>
-<w:numbering xmlns:wpc="http://schemas.microsoft.com/office/word/2010/wordprocessingCanvas" xmlns:cx="http://schemas.microsoft.com/office/drawing/2014/chartex" xmlns:cx1="http://schemas.microsoft.com/office/drawing/2015/9/8/chartex" xmlns:cx2="http://schemas.microsoft.com/office/drawing/2015/10/21/chartex" xmlns:cx3="http://schemas.microsoft.com/office/drawing/2016/5/9/chartex" xmlns:cx4="http://schemas.microsoft.com/office/drawing/2016/5/10/chartex" xmlns:cx5="http://schemas.microsoft.com/office/drawing/2016/5/11/chartex" xmlns:cx6="http://schemas.microsoft.com/office/drawing/2016/5/12/chartex" xmlns:cx7="http://schemas.microsoft.com/office/drawing/2016/5/13/chartex" xmlns:cx8="http://schemas.microsoft.com/office/drawing/2016/5/14/chartex" xmlns:mc="http://schemas.openxmlformats.org/markup-compatibility/2006" xmlns:aink="http://schemas.microsoft.com/office/drawing/2016/ink" xmlns:am3d="http://schemas.microsoft.com/office/drawing/2017/model3d" xmlns:o="urn:schemas-microsoft-com:office:office" xmlns:r="http://schemas.openxmlformats.org/officeDocument/2006/relationships" xmlns:m="http://schemas.openxmlformats.org/officeDocument/2006/math" xmlns:v="urn:schemas-microsoft-com:vml" xmlns:wp14="http://schemas.microsoft.com/office/word/2010/wordprocessingDrawing" xmlns:wp="http://schemas.openxmlformats.org/drawingml/2006/wordprocessingDrawing" xmlns:w10="urn:schemas-microsoft-com:office:word" xmlns:w="http://schemas.openxmlformats.org/wordprocessingml/2006/main" xmlns:w14="http://schemas.microsoft.com/office/word/2010/wordml" xmlns:w15="http://schemas.microsoft.com/office/word/2012/wordml" xmlns:w16cid="http://schemas.microsoft.com/office/word/2016/wordml/cid" xmlns:w16se="http://schemas.microsoft.com/office/word/2015/wordml/symex" xmlns:wpg="http://schemas.microsoft.com/office/word/2010/wordprocessingGroup" xmlns:wpi="http://schemas.microsoft.com/office/word/2010/wordprocessingInk" xmlns:wne="http://schemas.microsoft.com/office/word/2006/wordml" xmlns:wps="http://schemas.microsoft.com/office/word/2010/wordprocessingShape" mc:Ignorable="w14 w15 w16se w16cid wp14">
-  <w:abstractNum w:abstractNumId="0" w15:restartNumberingAfterBreak="0">
+<w:numbering xmlns:wpc="http://schemas.microsoft.com/office/word/2010/wordprocessingCanvas" xmlns:mc="http://schemas.openxmlformats.org/markup-compatibility/2006" xmlns:o="urn:schemas-microsoft-com:office:office" xmlns:r="http://schemas.openxmlformats.org/officeDocument/2006/relationships" xmlns:m="http://schemas.openxmlformats.org/officeDocument/2006/math" xmlns:v="urn:schemas-microsoft-com:vml" xmlns:wp14="http://schemas.microsoft.com/office/word/2010/wordprocessingDrawing" xmlns:wp="http://schemas.openxmlformats.org/drawingml/2006/wordprocessingDrawing" xmlns:w10="urn:schemas-microsoft-com:office:word" xmlns:w="http://schemas.openxmlformats.org/wordprocessingml/2006/main" xmlns:w14="http://schemas.microsoft.com/office/word/2010/wordml" xmlns:w15="http://schemas.microsoft.com/office/word/2012/wordml" xmlns:wpg="http://schemas.microsoft.com/office/word/2010/wordprocessingGroup" xmlns:wpi="http://schemas.microsoft.com/office/word/2010/wordprocessingInk" xmlns:wne="http://schemas.microsoft.com/office/word/2006/wordml" xmlns:wps="http://schemas.microsoft.com/office/word/2010/wordprocessingShape" mc:Ignorable="w14 w15 wp14">
+  <w:abstractNum w:abstractNumId="0">
     <w:nsid w:val="035803CB"/>
     <w:multiLevelType w:val="multilevel"/>
     <w:tmpl w:val="6B6C841C"/>
@@ -24107,7 +24296,7 @@
       </w:rPr>
     </w:lvl>
   </w:abstractNum>
-  <w:abstractNum w:abstractNumId="1" w15:restartNumberingAfterBreak="0">
+  <w:abstractNum w:abstractNumId="1">
     <w:nsid w:val="061C0F34"/>
     <w:multiLevelType w:val="hybridMultilevel"/>
     <w:tmpl w:val="DD9E85B6"/>
@@ -24220,7 +24409,7 @@
       </w:rPr>
     </w:lvl>
   </w:abstractNum>
-  <w:abstractNum w:abstractNumId="2" w15:restartNumberingAfterBreak="0">
+  <w:abstractNum w:abstractNumId="2">
     <w:nsid w:val="07586D25"/>
     <w:multiLevelType w:val="multilevel"/>
     <w:tmpl w:val="D7F0C29A"/>
@@ -24333,7 +24522,7 @@
       </w:pPr>
     </w:lvl>
   </w:abstractNum>
-  <w:abstractNum w:abstractNumId="3" w15:restartNumberingAfterBreak="0">
+  <w:abstractNum w:abstractNumId="3">
     <w:nsid w:val="0E8F3DA4"/>
     <w:multiLevelType w:val="multilevel"/>
     <w:tmpl w:val="F1D88D8E"/>
@@ -24450,7 +24639,7 @@
       </w:pPr>
     </w:lvl>
   </w:abstractNum>
-  <w:abstractNum w:abstractNumId="4" w15:restartNumberingAfterBreak="0">
+  <w:abstractNum w:abstractNumId="4">
     <w:nsid w:val="0ECC5FC4"/>
     <w:multiLevelType w:val="hybridMultilevel"/>
     <w:tmpl w:val="3AF07E8E"/>
@@ -24563,7 +24752,7 @@
       </w:rPr>
     </w:lvl>
   </w:abstractNum>
-  <w:abstractNum w:abstractNumId="5" w15:restartNumberingAfterBreak="0">
+  <w:abstractNum w:abstractNumId="5">
     <w:nsid w:val="0F1E34D2"/>
     <w:multiLevelType w:val="multilevel"/>
     <w:tmpl w:val="5A8E6F20"/>
@@ -24680,7 +24869,7 @@
       </w:pPr>
     </w:lvl>
   </w:abstractNum>
-  <w:abstractNum w:abstractNumId="6" w15:restartNumberingAfterBreak="0">
+  <w:abstractNum w:abstractNumId="6">
     <w:nsid w:val="0FA27983"/>
     <w:multiLevelType w:val="hybridMultilevel"/>
     <w:tmpl w:val="F5F42F22"/>
@@ -24793,7 +24982,7 @@
       </w:rPr>
     </w:lvl>
   </w:abstractNum>
-  <w:abstractNum w:abstractNumId="7" w15:restartNumberingAfterBreak="0">
+  <w:abstractNum w:abstractNumId="7">
     <w:nsid w:val="11261A82"/>
     <w:multiLevelType w:val="hybridMultilevel"/>
     <w:tmpl w:val="955EA0DA"/>
@@ -24906,7 +25095,7 @@
       </w:rPr>
     </w:lvl>
   </w:abstractNum>
-  <w:abstractNum w:abstractNumId="8" w15:restartNumberingAfterBreak="0">
+  <w:abstractNum w:abstractNumId="8">
     <w:nsid w:val="136E1494"/>
     <w:multiLevelType w:val="hybridMultilevel"/>
     <w:tmpl w:val="EA5C683C"/>
@@ -25019,7 +25208,7 @@
       </w:rPr>
     </w:lvl>
   </w:abstractNum>
-  <w:abstractNum w:abstractNumId="9" w15:restartNumberingAfterBreak="0">
+  <w:abstractNum w:abstractNumId="9">
     <w:nsid w:val="142C0C6F"/>
     <w:multiLevelType w:val="multilevel"/>
     <w:tmpl w:val="F1D88D8E"/>
@@ -25136,7 +25325,7 @@
       </w:pPr>
     </w:lvl>
   </w:abstractNum>
-  <w:abstractNum w:abstractNumId="10" w15:restartNumberingAfterBreak="0">
+  <w:abstractNum w:abstractNumId="10">
     <w:nsid w:val="14DB50AE"/>
     <w:multiLevelType w:val="hybridMultilevel"/>
     <w:tmpl w:val="B9580A28"/>
@@ -25249,7 +25438,7 @@
       </w:rPr>
     </w:lvl>
   </w:abstractNum>
-  <w:abstractNum w:abstractNumId="11" w15:restartNumberingAfterBreak="0">
+  <w:abstractNum w:abstractNumId="11">
     <w:nsid w:val="16C12583"/>
     <w:multiLevelType w:val="hybridMultilevel"/>
     <w:tmpl w:val="ED849052"/>
@@ -25362,7 +25551,7 @@
       </w:rPr>
     </w:lvl>
   </w:abstractNum>
-  <w:abstractNum w:abstractNumId="12" w15:restartNumberingAfterBreak="0">
+  <w:abstractNum w:abstractNumId="12">
     <w:nsid w:val="1795551A"/>
     <w:multiLevelType w:val="hybridMultilevel"/>
     <w:tmpl w:val="FE907172"/>
@@ -25475,7 +25664,7 @@
       </w:rPr>
     </w:lvl>
   </w:abstractNum>
-  <w:abstractNum w:abstractNumId="13" w15:restartNumberingAfterBreak="0">
+  <w:abstractNum w:abstractNumId="13">
     <w:nsid w:val="1FF24E0D"/>
     <w:multiLevelType w:val="multilevel"/>
     <w:tmpl w:val="FFC6DC78"/>
@@ -25592,7 +25781,7 @@
       </w:pPr>
     </w:lvl>
   </w:abstractNum>
-  <w:abstractNum w:abstractNumId="14" w15:restartNumberingAfterBreak="0">
+  <w:abstractNum w:abstractNumId="14">
     <w:nsid w:val="24DF4971"/>
     <w:multiLevelType w:val="multilevel"/>
     <w:tmpl w:val="55EA6298"/>
@@ -25705,7 +25894,7 @@
       </w:rPr>
     </w:lvl>
   </w:abstractNum>
-  <w:abstractNum w:abstractNumId="15" w15:restartNumberingAfterBreak="0">
+  <w:abstractNum w:abstractNumId="15">
     <w:nsid w:val="2522305A"/>
     <w:multiLevelType w:val="multilevel"/>
     <w:tmpl w:val="4D7882D6"/>
@@ -25854,7 +26043,7 @@
       </w:rPr>
     </w:lvl>
   </w:abstractNum>
-  <w:abstractNum w:abstractNumId="16" w15:restartNumberingAfterBreak="0">
+  <w:abstractNum w:abstractNumId="16">
     <w:nsid w:val="25A30BAE"/>
     <w:multiLevelType w:val="hybridMultilevel"/>
     <w:tmpl w:val="9FA649DC"/>
@@ -25967,7 +26156,7 @@
       </w:rPr>
     </w:lvl>
   </w:abstractNum>
-  <w:abstractNum w:abstractNumId="17" w15:restartNumberingAfterBreak="0">
+  <w:abstractNum w:abstractNumId="17">
     <w:nsid w:val="27105972"/>
     <w:multiLevelType w:val="multilevel"/>
     <w:tmpl w:val="5DCCB65C"/>
@@ -26116,7 +26305,7 @@
       </w:rPr>
     </w:lvl>
   </w:abstractNum>
-  <w:abstractNum w:abstractNumId="18" w15:restartNumberingAfterBreak="0">
+  <w:abstractNum w:abstractNumId="18">
     <w:nsid w:val="27687A4B"/>
     <w:multiLevelType w:val="multilevel"/>
     <w:tmpl w:val="E2346700"/>
@@ -26265,7 +26454,7 @@
       </w:rPr>
     </w:lvl>
   </w:abstractNum>
-  <w:abstractNum w:abstractNumId="19" w15:restartNumberingAfterBreak="0">
+  <w:abstractNum w:abstractNumId="19">
     <w:nsid w:val="2A84455D"/>
     <w:multiLevelType w:val="hybridMultilevel"/>
     <w:tmpl w:val="A0A8EB26"/>
@@ -26378,7 +26567,7 @@
       </w:rPr>
     </w:lvl>
   </w:abstractNum>
-  <w:abstractNum w:abstractNumId="20" w15:restartNumberingAfterBreak="0">
+  <w:abstractNum w:abstractNumId="20">
     <w:nsid w:val="2DEE36AB"/>
     <w:multiLevelType w:val="hybridMultilevel"/>
     <w:tmpl w:val="F9361FD2"/>
@@ -26491,7 +26680,7 @@
       </w:rPr>
     </w:lvl>
   </w:abstractNum>
-  <w:abstractNum w:abstractNumId="21" w15:restartNumberingAfterBreak="0">
+  <w:abstractNum w:abstractNumId="21">
     <w:nsid w:val="3009011E"/>
     <w:multiLevelType w:val="hybridMultilevel"/>
     <w:tmpl w:val="3034C422"/>
@@ -26604,7 +26793,7 @@
       </w:rPr>
     </w:lvl>
   </w:abstractNum>
-  <w:abstractNum w:abstractNumId="22" w15:restartNumberingAfterBreak="0">
+  <w:abstractNum w:abstractNumId="22">
     <w:nsid w:val="31152E94"/>
     <w:multiLevelType w:val="hybridMultilevel"/>
     <w:tmpl w:val="19F63D08"/>
@@ -26717,7 +26906,7 @@
       </w:rPr>
     </w:lvl>
   </w:abstractNum>
-  <w:abstractNum w:abstractNumId="23" w15:restartNumberingAfterBreak="0">
+  <w:abstractNum w:abstractNumId="23">
     <w:nsid w:val="34D62A07"/>
     <w:multiLevelType w:val="multilevel"/>
     <w:tmpl w:val="08C0254E"/>
@@ -26830,7 +27019,7 @@
       </w:rPr>
     </w:lvl>
   </w:abstractNum>
-  <w:abstractNum w:abstractNumId="24" w15:restartNumberingAfterBreak="0">
+  <w:abstractNum w:abstractNumId="24">
     <w:nsid w:val="397577F2"/>
     <w:multiLevelType w:val="hybridMultilevel"/>
     <w:tmpl w:val="A78AC226"/>
@@ -26943,7 +27132,7 @@
       </w:rPr>
     </w:lvl>
   </w:abstractNum>
-  <w:abstractNum w:abstractNumId="25" w15:restartNumberingAfterBreak="0">
+  <w:abstractNum w:abstractNumId="25">
     <w:nsid w:val="3B6423D4"/>
     <w:multiLevelType w:val="multilevel"/>
     <w:tmpl w:val="5628CD70"/>
@@ -27092,7 +27281,7 @@
       </w:rPr>
     </w:lvl>
   </w:abstractNum>
-  <w:abstractNum w:abstractNumId="26" w15:restartNumberingAfterBreak="0">
+  <w:abstractNum w:abstractNumId="26">
     <w:nsid w:val="3C927E96"/>
     <w:multiLevelType w:val="multilevel"/>
     <w:tmpl w:val="36141810"/>
@@ -27241,7 +27430,7 @@
       </w:rPr>
     </w:lvl>
   </w:abstractNum>
-  <w:abstractNum w:abstractNumId="27" w15:restartNumberingAfterBreak="0">
+  <w:abstractNum w:abstractNumId="27">
     <w:nsid w:val="43531064"/>
     <w:multiLevelType w:val="multilevel"/>
     <w:tmpl w:val="F1D88D8E"/>
@@ -27358,7 +27547,7 @@
       </w:pPr>
     </w:lvl>
   </w:abstractNum>
-  <w:abstractNum w:abstractNumId="28" w15:restartNumberingAfterBreak="0">
+  <w:abstractNum w:abstractNumId="28">
     <w:nsid w:val="44A66900"/>
     <w:multiLevelType w:val="hybridMultilevel"/>
     <w:tmpl w:val="E68C2BEC"/>
@@ -27471,7 +27660,7 @@
       </w:rPr>
     </w:lvl>
   </w:abstractNum>
-  <w:abstractNum w:abstractNumId="29" w15:restartNumberingAfterBreak="0">
+  <w:abstractNum w:abstractNumId="29">
     <w:nsid w:val="4B6D6681"/>
     <w:multiLevelType w:val="hybridMultilevel"/>
     <w:tmpl w:val="81369ABA"/>
@@ -27584,7 +27773,7 @@
       </w:rPr>
     </w:lvl>
   </w:abstractNum>
-  <w:abstractNum w:abstractNumId="30" w15:restartNumberingAfterBreak="0">
+  <w:abstractNum w:abstractNumId="30">
     <w:nsid w:val="4C8842B5"/>
     <w:multiLevelType w:val="multilevel"/>
     <w:tmpl w:val="9A6EF2A2"/>
@@ -27701,7 +27890,7 @@
       </w:pPr>
     </w:lvl>
   </w:abstractNum>
-  <w:abstractNum w:abstractNumId="31" w15:restartNumberingAfterBreak="0">
+  <w:abstractNum w:abstractNumId="31">
     <w:nsid w:val="4EDA55AE"/>
     <w:multiLevelType w:val="multilevel"/>
     <w:tmpl w:val="8B129694"/>
@@ -27850,7 +28039,7 @@
       </w:rPr>
     </w:lvl>
   </w:abstractNum>
-  <w:abstractNum w:abstractNumId="32" w15:restartNumberingAfterBreak="0">
+  <w:abstractNum w:abstractNumId="32">
     <w:nsid w:val="5149289B"/>
     <w:multiLevelType w:val="multilevel"/>
     <w:tmpl w:val="DDD6F160"/>
@@ -27963,7 +28152,7 @@
       </w:rPr>
     </w:lvl>
   </w:abstractNum>
-  <w:abstractNum w:abstractNumId="33" w15:restartNumberingAfterBreak="0">
+  <w:abstractNum w:abstractNumId="33">
     <w:nsid w:val="51CE029D"/>
     <w:multiLevelType w:val="multilevel"/>
     <w:tmpl w:val="FD22B99C"/>
@@ -28112,7 +28301,7 @@
       </w:rPr>
     </w:lvl>
   </w:abstractNum>
-  <w:abstractNum w:abstractNumId="34" w15:restartNumberingAfterBreak="0">
+  <w:abstractNum w:abstractNumId="34">
     <w:nsid w:val="54766D8D"/>
     <w:multiLevelType w:val="multilevel"/>
     <w:tmpl w:val="54766D8D"/>
@@ -28252,7 +28441,7 @@
       </w:rPr>
     </w:lvl>
   </w:abstractNum>
-  <w:abstractNum w:abstractNumId="35" w15:restartNumberingAfterBreak="0">
+  <w:abstractNum w:abstractNumId="35">
     <w:nsid w:val="56EB3010"/>
     <w:multiLevelType w:val="hybridMultilevel"/>
     <w:tmpl w:val="198C6FC6"/>
@@ -28365,7 +28554,7 @@
       </w:rPr>
     </w:lvl>
   </w:abstractNum>
-  <w:abstractNum w:abstractNumId="36" w15:restartNumberingAfterBreak="0">
+  <w:abstractNum w:abstractNumId="36">
     <w:nsid w:val="578B3634"/>
     <w:multiLevelType w:val="multilevel"/>
     <w:tmpl w:val="9B0A52A8"/>
@@ -28457,7 +28646,7 @@
       </w:pPr>
     </w:lvl>
   </w:abstractNum>
-  <w:abstractNum w:abstractNumId="37" w15:restartNumberingAfterBreak="0">
+  <w:abstractNum w:abstractNumId="37">
     <w:nsid w:val="5B0931FB"/>
     <w:multiLevelType w:val="multilevel"/>
     <w:tmpl w:val="35D6DF00"/>
@@ -28574,7 +28763,7 @@
       </w:pPr>
     </w:lvl>
   </w:abstractNum>
-  <w:abstractNum w:abstractNumId="38" w15:restartNumberingAfterBreak="0">
+  <w:abstractNum w:abstractNumId="38">
     <w:nsid w:val="5B5502C0"/>
     <w:multiLevelType w:val="multilevel"/>
     <w:tmpl w:val="60AAEE40"/>
@@ -28691,7 +28880,7 @@
       </w:pPr>
     </w:lvl>
   </w:abstractNum>
-  <w:abstractNum w:abstractNumId="39" w15:restartNumberingAfterBreak="0">
+  <w:abstractNum w:abstractNumId="39">
     <w:nsid w:val="63AA3DAE"/>
     <w:multiLevelType w:val="hybridMultilevel"/>
     <w:tmpl w:val="134E0BD8"/>
@@ -28804,7 +28993,7 @@
       </w:rPr>
     </w:lvl>
   </w:abstractNum>
-  <w:abstractNum w:abstractNumId="40" w15:restartNumberingAfterBreak="0">
+  <w:abstractNum w:abstractNumId="40">
     <w:nsid w:val="6432145F"/>
     <w:multiLevelType w:val="multilevel"/>
     <w:tmpl w:val="76148230"/>
@@ -28953,7 +29142,7 @@
       </w:rPr>
     </w:lvl>
   </w:abstractNum>
-  <w:abstractNum w:abstractNumId="41" w15:restartNumberingAfterBreak="0">
+  <w:abstractNum w:abstractNumId="41">
     <w:nsid w:val="657F7CA8"/>
     <w:multiLevelType w:val="multilevel"/>
     <w:tmpl w:val="2EF8512E"/>
@@ -29102,7 +29291,7 @@
       </w:rPr>
     </w:lvl>
   </w:abstractNum>
-  <w:abstractNum w:abstractNumId="42" w15:restartNumberingAfterBreak="0">
+  <w:abstractNum w:abstractNumId="42">
     <w:nsid w:val="680C70E8"/>
     <w:multiLevelType w:val="multilevel"/>
     <w:tmpl w:val="E354CD56"/>
@@ -29247,7 +29436,7 @@
       </w:rPr>
     </w:lvl>
   </w:abstractNum>
-  <w:abstractNum w:abstractNumId="43" w15:restartNumberingAfterBreak="0">
+  <w:abstractNum w:abstractNumId="43">
     <w:nsid w:val="6B350CEE"/>
     <w:multiLevelType w:val="hybridMultilevel"/>
     <w:tmpl w:val="8036FD32"/>
@@ -29360,7 +29549,7 @@
       </w:rPr>
     </w:lvl>
   </w:abstractNum>
-  <w:abstractNum w:abstractNumId="44" w15:restartNumberingAfterBreak="0">
+  <w:abstractNum w:abstractNumId="44">
     <w:nsid w:val="73DC1B7D"/>
     <w:multiLevelType w:val="hybridMultilevel"/>
     <w:tmpl w:val="9878DADC"/>
@@ -29473,7 +29662,7 @@
       </w:rPr>
     </w:lvl>
   </w:abstractNum>
-  <w:abstractNum w:abstractNumId="45" w15:restartNumberingAfterBreak="0">
+  <w:abstractNum w:abstractNumId="45">
     <w:nsid w:val="74553091"/>
     <w:multiLevelType w:val="hybridMultilevel"/>
     <w:tmpl w:val="E9EC81CC"/>
@@ -29586,7 +29775,7 @@
       </w:rPr>
     </w:lvl>
   </w:abstractNum>
-  <w:abstractNum w:abstractNumId="46" w15:restartNumberingAfterBreak="0">
+  <w:abstractNum w:abstractNumId="46">
     <w:nsid w:val="74FF3156"/>
     <w:multiLevelType w:val="hybridMultilevel"/>
     <w:tmpl w:val="D51AF9D0"/>
@@ -29699,7 +29888,7 @@
       </w:rPr>
     </w:lvl>
   </w:abstractNum>
-  <w:abstractNum w:abstractNumId="47" w15:restartNumberingAfterBreak="0">
+  <w:abstractNum w:abstractNumId="47">
     <w:nsid w:val="751F70FD"/>
     <w:multiLevelType w:val="hybridMultilevel"/>
     <w:tmpl w:val="C99C0A12"/>
@@ -29812,7 +30001,7 @@
       </w:rPr>
     </w:lvl>
   </w:abstractNum>
-  <w:abstractNum w:abstractNumId="48" w15:restartNumberingAfterBreak="0">
+  <w:abstractNum w:abstractNumId="48">
     <w:nsid w:val="7A584E4A"/>
     <w:multiLevelType w:val="hybridMultilevel"/>
     <w:tmpl w:val="40289EAA"/>
@@ -29925,7 +30114,7 @@
       </w:rPr>
     </w:lvl>
   </w:abstractNum>
-  <w:abstractNum w:abstractNumId="49" w15:restartNumberingAfterBreak="0">
+  <w:abstractNum w:abstractNumId="49">
     <w:nsid w:val="7D004AA6"/>
     <w:multiLevelType w:val="multilevel"/>
     <w:tmpl w:val="63DEA09C"/>
@@ -30195,7 +30384,7 @@
 </file>
 
 <file path=word/styles.xml><?xml version="1.0" encoding="utf-8"?>
-<w:styles xmlns:mc="http://schemas.openxmlformats.org/markup-compatibility/2006" xmlns:r="http://schemas.openxmlformats.org/officeDocument/2006/relationships" xmlns:w="http://schemas.openxmlformats.org/wordprocessingml/2006/main" xmlns:w14="http://schemas.microsoft.com/office/word/2010/wordml" xmlns:w15="http://schemas.microsoft.com/office/word/2012/wordml" xmlns:w16cid="http://schemas.microsoft.com/office/word/2016/wordml/cid" xmlns:w16se="http://schemas.microsoft.com/office/word/2015/wordml/symex" mc:Ignorable="w14 w15 w16se w16cid">
+<w:styles xmlns:mc="http://schemas.openxmlformats.org/markup-compatibility/2006" xmlns:r="http://schemas.openxmlformats.org/officeDocument/2006/relationships" xmlns:w="http://schemas.openxmlformats.org/wordprocessingml/2006/main" xmlns:w14="http://schemas.microsoft.com/office/word/2010/wordml" xmlns:w15="http://schemas.microsoft.com/office/word/2012/wordml" mc:Ignorable="w14 w15">
   <w:docDefaults>
     <w:rPrDefault>
       <w:rPr>
@@ -30205,7 +30394,7 @@
     </w:rPrDefault>
     <w:pPrDefault/>
   </w:docDefaults>
-  <w:latentStyles w:defLockedState="0" w:defUIPriority="99" w:defSemiHidden="0" w:defUnhideWhenUsed="0" w:defQFormat="0" w:count="375">
+  <w:latentStyles w:defLockedState="0" w:defUIPriority="99" w:defSemiHidden="0" w:defUnhideWhenUsed="0" w:defQFormat="0" w:count="371">
     <w:lsdException w:name="Normal" w:uiPriority="0" w:qFormat="1"/>
     <w:lsdException w:name="heading 1" w:uiPriority="0" w:qFormat="1"/>
     <w:lsdException w:name="heading 2" w:uiPriority="0" w:qFormat="1"/>
@@ -30574,10 +30763,6 @@
     <w:lsdException w:name="List Table 5 Dark Accent 6" w:uiPriority="50"/>
     <w:lsdException w:name="List Table 6 Colorful Accent 6" w:uiPriority="51"/>
     <w:lsdException w:name="List Table 7 Colorful Accent 6" w:uiPriority="52"/>
-    <w:lsdException w:name="Mention" w:semiHidden="1" w:unhideWhenUsed="1"/>
-    <w:lsdException w:name="Smart Hyperlink" w:semiHidden="1" w:unhideWhenUsed="1"/>
-    <w:lsdException w:name="Hashtag" w:semiHidden="1" w:unhideWhenUsed="1"/>
-    <w:lsdException w:name="Unresolved Mention" w:semiHidden="1" w:unhideWhenUsed="1"/>
   </w:latentStyles>
   <w:style w:type="paragraph" w:default="1" w:styleId="a">
     <w:name w:val="Normal"/>
@@ -31030,6 +31215,7 @@
       <w:jc w:val="both"/>
     </w:pPr>
     <w:tblPr>
+      <w:tblInd w:w="0" w:type="dxa"/>
       <w:tblBorders>
         <w:top w:val="single" w:sz="4" w:space="0" w:color="auto"/>
         <w:left w:val="single" w:sz="4" w:space="0" w:color="auto"/>
@@ -31038,6 +31224,12 @@
         <w:insideH w:val="single" w:sz="4" w:space="0" w:color="auto"/>
         <w:insideV w:val="single" w:sz="4" w:space="0" w:color="auto"/>
       </w:tblBorders>
+      <w:tblCellMar>
+        <w:top w:w="0" w:type="dxa"/>
+        <w:left w:w="108" w:type="dxa"/>
+        <w:bottom w:w="0" w:type="dxa"/>
+        <w:right w:w="108" w:type="dxa"/>
+      </w:tblCellMar>
     </w:tblPr>
   </w:style>
   <w:style w:type="character" w:customStyle="1" w:styleId="af4">
@@ -32373,7 +32565,7 @@
 </file>
 
 <file path=customXml/itemProps2.xml><?xml version="1.0" encoding="utf-8"?>
-<ds:datastoreItem xmlns:ds="http://schemas.openxmlformats.org/officeDocument/2006/customXml" ds:itemID="{C82EDAAC-5EB1-47FB-9E29-A5FF3C23760A}">
+<ds:datastoreItem xmlns:ds="http://schemas.openxmlformats.org/officeDocument/2006/customXml" ds:itemID="{B960AAC2-8881-4DAF-8B17-A1E43B560633}">
   <ds:schemaRefs>
     <ds:schemaRef ds:uri="http://schemas.openxmlformats.org/officeDocument/2006/bibliography"/>
   </ds:schemaRefs>

</xml_diff>